<commit_message>
updated CD19 delta exon2 variant analysis + report
</commit_message>
<xml_diff>
--- a/cartcontent/Report on choosen CART targets.docx
+++ b/cartcontent/Report on choosen CART targets.docx
@@ -583,7 +583,585 @@
       </w:r>
     </w:p>
     <w:p/>
+    <w:p>
+      <w:r>
+        <w:br w:type="page"/>
+      </w:r>
+    </w:p>
+    <w:p>
+      <w:pPr>
+        <w:rPr>
+          <w:b/>
+          <w:bCs/>
+        </w:rPr>
+      </w:pPr>
+      <w:r>
+        <w:rPr>
+          <w:b/>
+          <w:bCs/>
+        </w:rPr>
+        <w:lastRenderedPageBreak/>
+        <w:t>Further observations on CD19 canonical vs CD19 delta exon2 variant</w:t>
+      </w:r>
+    </w:p>
+    <w:p>
+      <w:pPr>
+        <w:pStyle w:val="ListParagraph"/>
+        <w:numPr>
+          <w:ilvl w:val="0"/>
+          <w:numId w:val="1"/>
+        </w:numPr>
+      </w:pPr>
+      <w:r>
+        <w:t xml:space="preserve">After running AlphaFold3 for CD19 and CD19 delta exon2, both in complex with the Ab specific for FCM63, I imported the two resulting structures in PyMol. </w:t>
+      </w:r>
+    </w:p>
+    <w:p>
+      <w:pPr>
+        <w:ind w:left="360"/>
+      </w:pPr>
+      <w:r>
+        <w:t>The PyMol sessions can be found in “</w:t>
+      </w:r>
+      <w:r>
+        <w:t>cartcontent/results/CD19 delta exon 2 analysis/Alphafold3_results</w:t>
+      </w:r>
+      <w:r>
+        <w:t>”, and are called “</w:t>
+      </w:r>
+      <w:r>
+        <w:t>cd19_canonical_AgAb_highligths</w:t>
+      </w:r>
+      <w:r>
+        <w:t>.pse” and “</w:t>
+      </w:r>
+      <w:r>
+        <w:t>cd19_deltaexon2_AgAb_highligths</w:t>
+      </w:r>
+      <w:r>
+        <w:t xml:space="preserve">.pse”. </w:t>
+      </w:r>
+    </w:p>
+    <w:p>
+      <w:r>
+        <w:t>Left: CD19 canonical. Right: CD19 delta exon2</w:t>
+      </w:r>
+    </w:p>
+    <w:p>
+      <w:r>
+        <w:t xml:space="preserve">Grey: Ab. Blue: CD19. Green: exon2. Orange: epitope FMC63. </w:t>
+      </w:r>
+    </w:p>
+    <w:p>
+      <w:pPr>
+        <w:ind w:left="360"/>
+        <w:rPr>
+          <w:noProof/>
+        </w:rPr>
+      </w:pPr>
+      <w:r>
+        <w:rPr>
+          <w:noProof/>
+        </w:rPr>
+        <w:drawing>
+          <wp:inline distT="0" distB="0" distL="0" distR="0" wp14:anchorId="2EB1D540" wp14:editId="2D859565">
+            <wp:extent cx="2720340" cy="2177538"/>
+            <wp:effectExtent l="0" t="0" r="0" b="0"/>
+            <wp:docPr id="2095296220" name="Picture 1" descr="A structure of a protein&#10;&#10;Description automatically generated"/>
+            <wp:cNvGraphicFramePr>
+              <a:graphicFrameLocks xmlns:a="http://schemas.openxmlformats.org/drawingml/2006/main" noChangeAspect="1"/>
+            </wp:cNvGraphicFramePr>
+            <a:graphic xmlns:a="http://schemas.openxmlformats.org/drawingml/2006/main">
+              <a:graphicData uri="http://schemas.openxmlformats.org/drawingml/2006/picture">
+                <pic:pic xmlns:pic="http://schemas.openxmlformats.org/drawingml/2006/picture">
+                  <pic:nvPicPr>
+                    <pic:cNvPr id="2095296220" name="Picture 1" descr="A structure of a protein&#10;&#10;Description automatically generated"/>
+                    <pic:cNvPicPr/>
+                  </pic:nvPicPr>
+                  <pic:blipFill>
+                    <a:blip r:embed="rId14"/>
+                    <a:stretch>
+                      <a:fillRect/>
+                    </a:stretch>
+                  </pic:blipFill>
+                  <pic:spPr>
+                    <a:xfrm>
+                      <a:off x="0" y="0"/>
+                      <a:ext cx="2748754" cy="2200282"/>
+                    </a:xfrm>
+                    <a:prstGeom prst="rect">
+                      <a:avLst/>
+                    </a:prstGeom>
+                  </pic:spPr>
+                </pic:pic>
+              </a:graphicData>
+            </a:graphic>
+          </wp:inline>
+        </w:drawing>
+      </w:r>
+      <w:r>
+        <w:rPr>
+          <w:noProof/>
+        </w:rPr>
+        <w:t xml:space="preserve"> </w:t>
+      </w:r>
+      <w:r>
+        <w:rPr>
+          <w:noProof/>
+        </w:rPr>
+        <w:drawing>
+          <wp:inline distT="0" distB="0" distL="0" distR="0" wp14:anchorId="2655D6CC" wp14:editId="6AEB6E0F">
+            <wp:extent cx="2598420" cy="2182142"/>
+            <wp:effectExtent l="0" t="0" r="5080" b="2540"/>
+            <wp:docPr id="1613380020" name="Picture 1" descr="A close-up of a blue and white structure&#10;&#10;Description automatically generated"/>
+            <wp:cNvGraphicFramePr>
+              <a:graphicFrameLocks xmlns:a="http://schemas.openxmlformats.org/drawingml/2006/main" noChangeAspect="1"/>
+            </wp:cNvGraphicFramePr>
+            <a:graphic xmlns:a="http://schemas.openxmlformats.org/drawingml/2006/main">
+              <a:graphicData uri="http://schemas.openxmlformats.org/drawingml/2006/picture">
+                <pic:pic xmlns:pic="http://schemas.openxmlformats.org/drawingml/2006/picture">
+                  <pic:nvPicPr>
+                    <pic:cNvPr id="1613380020" name="Picture 1" descr="A close-up of a blue and white structure&#10;&#10;Description automatically generated"/>
+                    <pic:cNvPicPr/>
+                  </pic:nvPicPr>
+                  <pic:blipFill>
+                    <a:blip r:embed="rId15"/>
+                    <a:stretch>
+                      <a:fillRect/>
+                    </a:stretch>
+                  </pic:blipFill>
+                  <pic:spPr>
+                    <a:xfrm>
+                      <a:off x="0" y="0"/>
+                      <a:ext cx="2624488" cy="2204034"/>
+                    </a:xfrm>
+                    <a:prstGeom prst="rect">
+                      <a:avLst/>
+                    </a:prstGeom>
+                  </pic:spPr>
+                </pic:pic>
+              </a:graphicData>
+            </a:graphic>
+          </wp:inline>
+        </w:drawing>
+      </w:r>
+    </w:p>
+    <w:p>
+      <w:pPr>
+        <w:ind w:left="360"/>
+        <w:rPr>
+          <w:noProof/>
+        </w:rPr>
+      </w:pPr>
+    </w:p>
+    <w:p>
+      <w:pPr>
+        <w:ind w:left="360"/>
+        <w:rPr>
+          <w:noProof/>
+        </w:rPr>
+      </w:pPr>
+      <w:r>
+        <w:rPr>
+          <w:noProof/>
+        </w:rPr>
+        <w:t xml:space="preserve">The epitope position/orientation seems to be quite different in how the loops forming the epitope are oriented in the two structures, also according to Magnus. It could be enough to impair the binding. However, looking at the figures only gives a qualitative observation. </w:t>
+      </w:r>
+    </w:p>
+    <w:p>
+      <w:pPr>
+        <w:ind w:left="360"/>
+        <w:rPr>
+          <w:noProof/>
+        </w:rPr>
+      </w:pPr>
+    </w:p>
+    <w:p>
+      <w:pPr>
+        <w:pStyle w:val="ListParagraph"/>
+        <w:numPr>
+          <w:ilvl w:val="0"/>
+          <w:numId w:val="1"/>
+        </w:numPr>
+        <w:rPr>
+          <w:noProof/>
+        </w:rPr>
+      </w:pPr>
+      <w:r>
+        <w:rPr>
+          <w:noProof/>
+        </w:rPr>
+        <w:t>I aligned the two epitopes using Py</w:t>
+      </w:r>
+      <w:r>
+        <w:rPr>
+          <w:noProof/>
+        </w:rPr>
+        <w:t xml:space="preserve">MOL. Using “super epitope_name1, epitope_name2” one can align the two structures and get the RMSD for the sequences. </w:t>
+      </w:r>
+    </w:p>
+    <w:p>
+      <w:pPr>
+        <w:ind w:left="360"/>
+        <w:rPr>
+          <w:noProof/>
+        </w:rPr>
+      </w:pPr>
+      <w:r>
+        <w:rPr>
+          <w:noProof/>
+        </w:rPr>
+        <w:t xml:space="preserve">As seen from the figure below, the RMSD is 1.841 for the epitope sequences in the two structures. Again, it could be enough to prevent the correct binding of the Ab in delta exon2. </w:t>
+      </w:r>
+    </w:p>
+    <w:p>
+      <w:pPr>
+        <w:ind w:left="360"/>
+        <w:rPr>
+          <w:noProof/>
+        </w:rPr>
+      </w:pPr>
+      <w:r>
+        <w:rPr>
+          <w:noProof/>
+        </w:rPr>
+        <w:t>The PyMOL file/session is called “superimposed_</w:t>
+      </w:r>
+      <w:r>
+        <w:t xml:space="preserve"> </w:t>
+      </w:r>
+      <w:r>
+        <w:t xml:space="preserve">cd19_AgAb.pse”. </w:t>
+      </w:r>
+    </w:p>
+    <w:p>
+      <w:pPr>
+        <w:ind w:left="360"/>
+      </w:pPr>
+      <w:r>
+        <w:rPr>
+          <w:noProof/>
+        </w:rPr>
+        <w:drawing>
+          <wp:inline distT="0" distB="0" distL="0" distR="0" wp14:anchorId="7941C4B4" wp14:editId="3139B65D">
+            <wp:extent cx="4785360" cy="2274981"/>
+            <wp:effectExtent l="0" t="0" r="2540" b="0"/>
+            <wp:docPr id="816146737" name="Picture 2" descr="A computer screen with colorful objects&#10;&#10;Description automatically generated"/>
+            <wp:cNvGraphicFramePr>
+              <a:graphicFrameLocks xmlns:a="http://schemas.openxmlformats.org/drawingml/2006/main" noChangeAspect="1"/>
+            </wp:cNvGraphicFramePr>
+            <a:graphic xmlns:a="http://schemas.openxmlformats.org/drawingml/2006/main">
+              <a:graphicData uri="http://schemas.openxmlformats.org/drawingml/2006/picture">
+                <pic:pic xmlns:pic="http://schemas.openxmlformats.org/drawingml/2006/picture">
+                  <pic:nvPicPr>
+                    <pic:cNvPr id="816146737" name="Picture 2" descr="A computer screen with colorful objects&#10;&#10;Description automatically generated"/>
+                    <pic:cNvPicPr/>
+                  </pic:nvPicPr>
+                  <pic:blipFill>
+                    <a:blip r:embed="rId16" cstate="print">
+                      <a:extLst>
+                        <a:ext uri="{28A0092B-C50C-407E-A947-70E740481C1C}">
+                          <a14:useLocalDpi xmlns:a14="http://schemas.microsoft.com/office/drawing/2010/main" val="0"/>
+                        </a:ext>
+                      </a:extLst>
+                    </a:blip>
+                    <a:stretch>
+                      <a:fillRect/>
+                    </a:stretch>
+                  </pic:blipFill>
+                  <pic:spPr>
+                    <a:xfrm>
+                      <a:off x="0" y="0"/>
+                      <a:ext cx="4796266" cy="2280166"/>
+                    </a:xfrm>
+                    <a:prstGeom prst="rect">
+                      <a:avLst/>
+                    </a:prstGeom>
+                  </pic:spPr>
+                </pic:pic>
+              </a:graphicData>
+            </a:graphic>
+          </wp:inline>
+        </w:drawing>
+      </w:r>
+    </w:p>
+    <w:p>
+      <w:pPr>
+        <w:pStyle w:val="ListParagraph"/>
+        <w:numPr>
+          <w:ilvl w:val="0"/>
+          <w:numId w:val="1"/>
+        </w:numPr>
+      </w:pPr>
+      <w:r>
+        <w:t xml:space="preserve">Moreover: in the canonical CD19 structure, the predicted structural quality (pLDDT) is high around the epitope. That means that AF is confident about the </w:t>
+      </w:r>
+      <w:r>
+        <w:lastRenderedPageBreak/>
+        <w:t xml:space="preserve">structure. </w:t>
+      </w:r>
+      <w:r>
+        <w:t>However, i</w:t>
+      </w:r>
+      <w:r>
+        <w:t xml:space="preserve">n CD19 delta exon2, the quality is between low and very low (see figure below for delta exon2 bound to Ab). The region of the epitope is the contact region between the two proteins. This can indicate that </w:t>
+      </w:r>
+      <w:r>
+        <w:t xml:space="preserve">(1) </w:t>
+      </w:r>
+      <w:r>
+        <w:t>the loops forming the epitope are quite flexible and therefore could influence the ability of the Ab to bind theepitope FMC63</w:t>
+      </w:r>
+      <w:r>
+        <w:t>, or that (2) AF is not sure about the location of the two loops forming the epitope, also in this case the binding could be affected</w:t>
+      </w:r>
+      <w:r>
+        <w:t>.</w:t>
+      </w:r>
+    </w:p>
+    <w:p>
+      <w:pPr>
+        <w:ind w:left="360"/>
+      </w:pPr>
+      <w:r>
+        <w:t xml:space="preserve"> </w:t>
+      </w:r>
+      <w:r>
+        <w:rPr>
+          <w:noProof/>
+        </w:rPr>
+        <w:drawing>
+          <wp:inline distT="0" distB="0" distL="0" distR="0" wp14:anchorId="3F7352DF" wp14:editId="10864641">
+            <wp:extent cx="4516361" cy="2499360"/>
+            <wp:effectExtent l="0" t="0" r="5080" b="2540"/>
+            <wp:docPr id="475437712" name="Picture 3" descr="A screenshot of a computer&#10;&#10;Description automatically generated"/>
+            <wp:cNvGraphicFramePr>
+              <a:graphicFrameLocks xmlns:a="http://schemas.openxmlformats.org/drawingml/2006/main" noChangeAspect="1"/>
+            </wp:cNvGraphicFramePr>
+            <a:graphic xmlns:a="http://schemas.openxmlformats.org/drawingml/2006/main">
+              <a:graphicData uri="http://schemas.openxmlformats.org/drawingml/2006/picture">
+                <pic:pic xmlns:pic="http://schemas.openxmlformats.org/drawingml/2006/picture">
+                  <pic:nvPicPr>
+                    <pic:cNvPr id="475437712" name="Picture 3" descr="A screenshot of a computer&#10;&#10;Description automatically generated"/>
+                    <pic:cNvPicPr/>
+                  </pic:nvPicPr>
+                  <pic:blipFill>
+                    <a:blip r:embed="rId17" cstate="print">
+                      <a:extLst>
+                        <a:ext uri="{28A0092B-C50C-407E-A947-70E740481C1C}">
+                          <a14:useLocalDpi xmlns:a14="http://schemas.microsoft.com/office/drawing/2010/main" val="0"/>
+                        </a:ext>
+                      </a:extLst>
+                    </a:blip>
+                    <a:stretch>
+                      <a:fillRect/>
+                    </a:stretch>
+                  </pic:blipFill>
+                  <pic:spPr>
+                    <a:xfrm>
+                      <a:off x="0" y="0"/>
+                      <a:ext cx="4525584" cy="2504464"/>
+                    </a:xfrm>
+                    <a:prstGeom prst="rect">
+                      <a:avLst/>
+                    </a:prstGeom>
+                  </pic:spPr>
+                </pic:pic>
+              </a:graphicData>
+            </a:graphic>
+          </wp:inline>
+        </w:drawing>
+      </w:r>
+    </w:p>
+    <w:p>
+      <w:pPr>
+        <w:pStyle w:val="ListParagraph"/>
+        <w:numPr>
+          <w:ilvl w:val="0"/>
+          <w:numId w:val="1"/>
+        </w:numPr>
+        <w:ind w:left="360"/>
+      </w:pPr>
+      <w:r>
+        <w:t>Another thing that one can look at is the PAE (</w:t>
+      </w:r>
+      <w:hyperlink r:id="rId18" w:history="1">
+        <w:r>
+          <w:rPr>
+            <w:rStyle w:val="Hyperlink"/>
+          </w:rPr>
+          <w:t>predicted alignment error</w:t>
+        </w:r>
+      </w:hyperlink>
+      <w:r>
+        <w:t xml:space="preserve">). </w:t>
+      </w:r>
+      <w:r>
+        <w:t xml:space="preserve">How does the </w:t>
+      </w:r>
+      <w:r>
+        <w:rPr>
+          <w:u w:val="single"/>
+        </w:rPr>
+        <w:t>average PAE</w:t>
+      </w:r>
+      <w:r>
+        <w:t xml:space="preserve"> change between the bottom part of the epitope loop and the top? If AlphaFold  is very uncertain about their relative placement, we can infer the loop might be very flexible</w:t>
+      </w:r>
+      <w:r>
+        <w:t xml:space="preserve">. </w:t>
+      </w:r>
+    </w:p>
     <w:p/>
+    <w:p>
+      <w:r>
+        <w:t>The PAE measurements are in the .json file in the AF3 result folder. The file of interest is “</w:t>
+      </w:r>
+      <w:r>
+        <w:t>Alphafold3_results/cd19_deltaexon2_AgAb/fold_cd19_deltaexon2_agab_full_data_0.json</w:t>
+      </w:r>
+      <w:r>
+        <w:t xml:space="preserve">”. This file can be imported in python (maybe also in R) and the matrix containing the PAE values can be visualized. However, I decided to have a look at the graph from AF3 to have a preliminary assessment of the PAE. </w:t>
+      </w:r>
+    </w:p>
+    <w:p>
+      <w:r>
+        <w:rPr>
+          <w:noProof/>
+        </w:rPr>
+        <w:drawing>
+          <wp:anchor distT="0" distB="0" distL="114300" distR="114300" simplePos="0" relativeHeight="251661312" behindDoc="0" locked="0" layoutInCell="1" allowOverlap="1" wp14:anchorId="16331E96" wp14:editId="14FA41FB">
+            <wp:simplePos x="0" y="0"/>
+            <wp:positionH relativeFrom="column">
+              <wp:posOffset>0</wp:posOffset>
+            </wp:positionH>
+            <wp:positionV relativeFrom="paragraph">
+              <wp:posOffset>1905</wp:posOffset>
+            </wp:positionV>
+            <wp:extent cx="1856952" cy="2362200"/>
+            <wp:effectExtent l="0" t="0" r="0" b="0"/>
+            <wp:wrapSquare wrapText="bothSides"/>
+            <wp:docPr id="749731697" name="Picture 1" descr="A screenshot of a graph&#10;&#10;Description automatically generated"/>
+            <wp:cNvGraphicFramePr>
+              <a:graphicFrameLocks xmlns:a="http://schemas.openxmlformats.org/drawingml/2006/main" noChangeAspect="1"/>
+            </wp:cNvGraphicFramePr>
+            <a:graphic xmlns:a="http://schemas.openxmlformats.org/drawingml/2006/main">
+              <a:graphicData uri="http://schemas.openxmlformats.org/drawingml/2006/picture">
+                <pic:pic xmlns:pic="http://schemas.openxmlformats.org/drawingml/2006/picture">
+                  <pic:nvPicPr>
+                    <pic:cNvPr id="749731697" name="Picture 1" descr="A screenshot of a graph&#10;&#10;Description automatically generated"/>
+                    <pic:cNvPicPr/>
+                  </pic:nvPicPr>
+                  <pic:blipFill>
+                    <a:blip r:embed="rId19" cstate="print">
+                      <a:extLst>
+                        <a:ext uri="{28A0092B-C50C-407E-A947-70E740481C1C}">
+                          <a14:useLocalDpi xmlns:a14="http://schemas.microsoft.com/office/drawing/2010/main" val="0"/>
+                        </a:ext>
+                      </a:extLst>
+                    </a:blip>
+                    <a:stretch>
+                      <a:fillRect/>
+                    </a:stretch>
+                  </pic:blipFill>
+                  <pic:spPr>
+                    <a:xfrm>
+                      <a:off x="0" y="0"/>
+                      <a:ext cx="1856952" cy="2362200"/>
+                    </a:xfrm>
+                    <a:prstGeom prst="rect">
+                      <a:avLst/>
+                    </a:prstGeom>
+                  </pic:spPr>
+                </pic:pic>
+              </a:graphicData>
+            </a:graphic>
+            <wp14:sizeRelH relativeFrom="page">
+              <wp14:pctWidth>0</wp14:pctWidth>
+            </wp14:sizeRelH>
+            <wp14:sizeRelV relativeFrom="page">
+              <wp14:pctHeight>0</wp14:pctHeight>
+            </wp14:sizeRelV>
+          </wp:anchor>
+        </w:drawing>
+      </w:r>
+      <w:r>
+        <w:sym w:font="Wingdings" w:char="F0DF"/>
+      </w:r>
+      <w:r>
+        <w:t xml:space="preserve"> We know that in CD19 delta exon2 the epitope </w:t>
+      </w:r>
+      <w:r>
+        <w:t xml:space="preserve">goes from residue </w:t>
+      </w:r>
+      <w:r>
+        <w:t>~</w:t>
+      </w:r>
+      <w:r>
+        <w:t xml:space="preserve">44 to 56 and the other one is from </w:t>
+      </w:r>
+      <w:r>
+        <w:t>~</w:t>
+      </w:r>
+      <w:r>
+        <w:t>104 to 114</w:t>
+      </w:r>
+      <w:r>
+        <w:t xml:space="preserve"> (</w:t>
+      </w:r>
+      <w:r>
+        <w:rPr>
+          <w:color w:val="FF0000"/>
+        </w:rPr>
+        <w:t>these positions are approximate, do not trust this, check!</w:t>
+      </w:r>
+      <w:r>
+        <w:t>)</w:t>
+      </w:r>
+      <w:r>
+        <w:t>.</w:t>
+      </w:r>
+      <w:r>
+        <w:br/>
+        <w:t>So, in the graph it would be in this area</w:t>
+      </w:r>
+      <w:r>
+        <w:t xml:space="preserve"> (red square)</w:t>
+      </w:r>
+      <w:r>
+        <w:t xml:space="preserve"> more or less, which has a high expected position error, so it could mean that the position of the two loops relative to each other is </w:t>
+      </w:r>
+      <w:r>
+        <w:t xml:space="preserve">(very) </w:t>
+      </w:r>
+      <w:r>
+        <w:t>uncertain</w:t>
+      </w:r>
+      <w:r>
+        <w:t>.</w:t>
+      </w:r>
+      <w:r>
+        <w:t xml:space="preserve"> Which can mean that the loops forming the epitope are quite flexible, and consequently that the epitope is not stable in the structure and that can impair the binding</w:t>
+      </w:r>
+      <w:r>
+        <w:t xml:space="preserve">. </w:t>
+      </w:r>
+    </w:p>
+    <w:p/>
+    <w:p>
+      <w:r>
+        <w:t xml:space="preserve">Please </w:t>
+      </w:r>
+      <w:r>
+        <w:rPr>
+          <w:u w:val="single"/>
+        </w:rPr>
+        <w:t>note that these are not strong conclusions.</w:t>
+      </w:r>
+      <w:r>
+        <w:t xml:space="preserve"> These are just preliminary observations. Talk to Magnus for more insigths. </w:t>
+      </w:r>
+    </w:p>
     <w:sectPr>
       <w:pgSz w:w="11906" w:h="16838"/>
       <w:pgMar w:top="1440" w:right="1440" w:bottom="1440" w:left="1440" w:header="708" w:footer="708" w:gutter="0"/>
@@ -1312,6 +1890,7 @@
   <w:style w:type="character" w:default="1" w:styleId="DefaultParagraphFont">
     <w:name w:val="Default Paragraph Font"/>
     <w:uiPriority w:val="1"/>
+    <w:semiHidden/>
     <w:unhideWhenUsed/>
   </w:style>
   <w:style w:type="table" w:default="1" w:styleId="TableNormal">

</xml_diff>